<commit_message>
Essays/deutschespropagandafilm_korregiert.*: wieder korrigiert - hinzufugen
</commit_message>
<xml_diff>
--- a/Essays/deutschespropagandafilm_korregiert.docx
+++ b/Essays/deutschespropagandafilm_korregiert.docx
@@ -5,38 +5,36 @@
     <w:p>
       <w:pPr>
         <w:pStyle w:val="Title"/>
-        <w:rPr>
-          <w:lang w:val="de-DE"/>
-        </w:rPr>
       </w:pPr>
       <w:r>
         <w:rPr>
           <w:lang w:val="de-DE"/>
         </w:rPr>
         <w:t>Deutsche Propagandafilme</w:t>
+      </w:r>
+      <w:r>
+        <w:rPr>
+          <w:lang w:val="de-DE"/>
+        </w:rPr>
+        <w:br/>
+        <w:t>(korrigiert</w:t>
+      </w:r>
+      <w:r>
+        <w:rPr>
+          <w:lang w:val="de-DE"/>
+        </w:rPr>
+        <w:t xml:space="preserve"> 16.06.2023</w:t>
+      </w:r>
+      <w:r>
+        <w:rPr>
+          <w:lang w:val="de-DE"/>
+        </w:rPr>
+        <w:t>)</w:t>
       </w:r>
     </w:p>
     <w:p>
       <w:pPr>
-        <w:pStyle w:val="BodyText"/>
-        <w:jc w:val="center"/>
-        <w:rPr>
-          <w:lang w:val="de-DE"/>
-        </w:rPr>
-      </w:pPr>
-      <w:r>
-        <w:rPr>
-          <w:lang w:val="de-DE"/>
-        </w:rPr>
-        <w:t>(Korrigiert)</w:t>
-      </w:r>
-    </w:p>
-    <w:p>
-      <w:pPr>
         <w:pStyle w:val="Heading2"/>
-        <w:rPr>
-          <w:lang w:val="de-DE"/>
-        </w:rPr>
       </w:pPr>
       <w:bookmarkStart w:id="0" w:name="section"/>
     </w:p>
@@ -93,6 +91,7 @@
     <w:p>
       <w:pPr>
         <w:pStyle w:val="BodyText"/>
+        <w:spacing w:line="480" w:lineRule="auto"/>
         <w:rPr>
           <w:lang w:val="de-DE"/>
         </w:rPr>
@@ -107,6 +106,7 @@
     <w:p>
       <w:pPr>
         <w:pStyle w:val="BodyText"/>
+        <w:spacing w:line="480" w:lineRule="auto"/>
         <w:rPr>
           <w:lang w:val="de-DE"/>
         </w:rPr>
@@ -162,13 +162,7 @@
         <w:rPr>
           <w:lang w:val="de-DE"/>
         </w:rPr>
-        <w:t>kritisiche</w:t>
-      </w:r>
-      <w:r>
-        <w:rPr>
-          <w:lang w:val="de-DE"/>
-        </w:rPr>
-        <w:t>n</w:t>
+        <w:t>kritisichen</w:t>
       </w:r>
       <w:proofErr w:type="spellEnd"/>
       <w:r>
@@ -196,13 +190,7 @@
         <w:rPr>
           <w:lang w:val="de-DE"/>
         </w:rPr>
-        <w:t>kritisische</w:t>
-      </w:r>
-      <w:r>
-        <w:rPr>
-          <w:lang w:val="de-DE"/>
-        </w:rPr>
-        <w:t>n</w:t>
+        <w:t>kritisischen</w:t>
       </w:r>
       <w:proofErr w:type="spellEnd"/>
       <w:r>
@@ -215,6 +203,7 @@
     <w:p>
       <w:pPr>
         <w:pStyle w:val="BodyText"/>
+        <w:spacing w:line="480" w:lineRule="auto"/>
         <w:rPr>
           <w:lang w:val="de-DE"/>
         </w:rPr>
@@ -239,33 +228,36 @@
         </w:rPr>
         <w:t xml:space="preserve"> eine reichhaltige Quelle für Einblicke in das Verständnis der Auswirkungen von Propaganda auf uns als </w:t>
       </w:r>
-      <w:proofErr w:type="spellStart"/>
-      <w:r>
-        <w:rPr>
-          <w:lang w:val="de-DE"/>
-        </w:rPr>
-        <w:t>individuum</w:t>
-      </w:r>
-      <w:proofErr w:type="spellEnd"/>
-      <w:r>
-        <w:rPr>
-          <w:lang w:val="de-DE"/>
-        </w:rPr>
-        <w:t xml:space="preserve"> und als </w:t>
-      </w:r>
-      <w:proofErr w:type="spellStart"/>
-      <w:r>
-        <w:rPr>
-          <w:lang w:val="de-DE"/>
-        </w:rPr>
-        <w:t>Gessellschaft</w:t>
-      </w:r>
-      <w:proofErr w:type="spellEnd"/>
-      <w:r>
-        <w:rPr>
-          <w:lang w:val="de-DE"/>
-        </w:rPr>
-        <w:t xml:space="preserve">. Zum Beispiel wurde die erste öffentliche Filmvorführung von den Brüdern Lumière im Jahr 1895 in Paris geschaffen (Lumière 1996). Im Jahr 1897 erschien das Buch von Le Bon mit dem Titel “The </w:t>
+      <w:r>
+        <w:rPr>
+          <w:lang w:val="de-DE"/>
+        </w:rPr>
+        <w:t>I</w:t>
+      </w:r>
+      <w:r>
+        <w:rPr>
+          <w:lang w:val="de-DE"/>
+        </w:rPr>
+        <w:t>ndividu</w:t>
+      </w:r>
+      <w:r>
+        <w:rPr>
+          <w:lang w:val="de-DE"/>
+        </w:rPr>
+        <w:t>en</w:t>
+      </w:r>
+      <w:r>
+        <w:rPr>
+          <w:lang w:val="de-DE"/>
+        </w:rPr>
+        <w:t xml:space="preserve"> und als Gesellschaft. Zum Beispiel wurde die erste öffentliche </w:t>
+      </w:r>
+      <w:r>
+        <w:rPr>
+          <w:lang w:val="de-DE"/>
+        </w:rPr>
+        <w:lastRenderedPageBreak/>
+        <w:t xml:space="preserve">Filmvorführung von den Brüdern Lumière im Jahr 1895 in Paris geschaffen (Lumière 1996). Im Jahr 1897 erschien das Buch von Le Bon mit dem Titel “The </w:t>
       </w:r>
       <w:proofErr w:type="spellStart"/>
       <w:r>
@@ -355,6 +347,7 @@
     <w:p>
       <w:pPr>
         <w:pStyle w:val="BodyText"/>
+        <w:spacing w:line="480" w:lineRule="auto"/>
         <w:rPr>
           <w:lang w:val="de-DE"/>
         </w:rPr>
@@ -389,15 +382,15 @@
     <w:p>
       <w:pPr>
         <w:pStyle w:val="BodyText"/>
-        <w:rPr>
-          <w:lang w:val="de-DE"/>
-        </w:rPr>
-      </w:pPr>
-      <w:r>
-        <w:rPr>
-          <w:lang w:val="de-DE"/>
-        </w:rPr>
-        <w:lastRenderedPageBreak/>
+        <w:spacing w:line="480" w:lineRule="auto"/>
+        <w:rPr>
+          <w:lang w:val="de-DE"/>
+        </w:rPr>
+      </w:pPr>
+      <w:r>
+        <w:rPr>
+          <w:lang w:val="de-DE"/>
+        </w:rPr>
         <w:t>Ich schlage vor, dass die Studie zur frühen Geschichte der Propaganda im Film und zur Psychologie hinter Propaganda Teil des Lehrplans für das Abitur wird. Ich habe oben genannte Beispiele als Ausgangspunkt vorgeschlagen.</w:t>
       </w:r>
     </w:p>
@@ -716,7 +709,7 @@
   <w:abstractNum w:abstractNumId="0" w15:restartNumberingAfterBreak="0">
     <w:nsid w:val="0000A990"/>
     <w:multiLevelType w:val="multilevel"/>
-    <w:tmpl w:val="5D76163C"/>
+    <w:tmpl w:val="E0F0F3DC"/>
     <w:lvl w:ilvl="0">
       <w:numFmt w:val="bullet"/>
       <w:lvlText w:val=" "/>
@@ -790,7 +783,7 @@
       </w:pPr>
     </w:lvl>
   </w:abstractNum>
-  <w:num w:numId="1" w16cid:durableId="982660833">
+  <w:num w:numId="1" w16cid:durableId="96488285">
     <w:abstractNumId w:val="0"/>
   </w:num>
 </w:numbering>

</xml_diff>